<commit_message>
Cruise Design Update 8/3/2016
Determine additional samples added to program.
</commit_message>
<xml_diff>
--- a/Documentation/Cruise Design Beta Documentation_20160503.docx
+++ b/Documentation/Cruise Design Beta Documentation_20160503.docx
@@ -339,17 +339,16 @@
           <w:sz w:val="48"/>
           <w:szCs w:val="48"/>
         </w:rPr>
-        <w:t>503</w:t>
-      </w:r>
-    </w:p>
-    <w:p>
-      <w:pPr>
-        <w:jc w:val="center"/>
-        <w:rPr>
+        <w:t>50</w:t>
+      </w:r>
+      <w:r>
+        <w:rPr>
+          <w:b/>
           <w:sz w:val="48"/>
           <w:szCs w:val="48"/>
         </w:rPr>
-      </w:pPr>
+        <w:t>5</w:t>
+      </w:r>
     </w:p>
     <w:p>
       <w:pPr>
@@ -386,20 +385,38 @@
           <w:szCs w:val="48"/>
         </w:rPr>
       </w:pPr>
-      <w:r>
+    </w:p>
+    <w:p>
+      <w:pPr>
+        <w:jc w:val="center"/>
         <w:rPr>
           <w:sz w:val="48"/>
           <w:szCs w:val="48"/>
         </w:rPr>
-        <w:t>Ma</w:t>
-      </w:r>
+      </w:pPr>
       <w:r>
         <w:rPr>
           <w:sz w:val="48"/>
           <w:szCs w:val="48"/>
         </w:rPr>
-        <w:t>y 03</w:t>
-      </w:r>
+        <w:t>Ma</w:t>
+      </w:r>
+      <w:r>
+        <w:rPr>
+          <w:sz w:val="48"/>
+          <w:szCs w:val="48"/>
+        </w:rPr>
+        <w:t>y 0</w:t>
+      </w:r>
+      <w:r>
+        <w:rPr>
+          <w:sz w:val="48"/>
+          <w:szCs w:val="48"/>
+        </w:rPr>
+        <w:t>5</w:t>
+      </w:r>
+      <w:bookmarkStart w:id="0" w:name="_GoBack"/>
+      <w:bookmarkEnd w:id="0"/>
       <w:r>
         <w:rPr>
           <w:sz w:val="48"/>
@@ -575,7 +592,7 @@
       <w:r>
         <w:t xml:space="preserve">     To file a complaint of discrimination, write USDA, Director, Office of Civil Rights, Room 326-W, Whitten Building, 1400 Independence Avenue, SW, Washington, DC 20250-9410 or call (202) 720-5964 (voice or TDD). USDA is an equal opportunity provider and employer.</w:t>
       </w:r>
-      <w:bookmarkStart w:id="0" w:name="_Toc203883155"/>
+      <w:bookmarkStart w:id="1" w:name="_Toc203883155"/>
     </w:p>
     <w:p>
       <w:pPr>
@@ -2085,7 +2102,7 @@
       <w:pPr>
         <w:pStyle w:val="Heading1"/>
       </w:pPr>
-      <w:bookmarkStart w:id="1" w:name="_Toc402344392"/>
+      <w:bookmarkStart w:id="2" w:name="_Toc402344392"/>
       <w:r>
         <w:br w:type="page"/>
       </w:r>
@@ -2093,8 +2110,8 @@
         <w:lastRenderedPageBreak/>
         <w:t>Introduction</w:t>
       </w:r>
-      <w:bookmarkEnd w:id="0"/>
       <w:bookmarkEnd w:id="1"/>
+      <w:bookmarkEnd w:id="2"/>
     </w:p>
     <w:p>
       <w:pPr>
@@ -2279,7 +2296,7 @@
           <w:szCs w:val="32"/>
         </w:rPr>
       </w:pPr>
-      <w:bookmarkStart w:id="2" w:name="_Toc402344393"/>
+      <w:bookmarkStart w:id="3" w:name="_Toc402344393"/>
       <w:r>
         <w:br w:type="page"/>
       </w:r>
@@ -2292,7 +2309,7 @@
         <w:lastRenderedPageBreak/>
         <w:t>Getting Started</w:t>
       </w:r>
-      <w:bookmarkEnd w:id="2"/>
+      <w:bookmarkEnd w:id="3"/>
     </w:p>
     <w:p>
       <w:pPr>
@@ -2491,7 +2508,7 @@
       <w:pPr>
         <w:pStyle w:val="Heading2"/>
       </w:pPr>
-      <w:bookmarkStart w:id="3" w:name="_Toc402344395"/>
+      <w:bookmarkStart w:id="4" w:name="_Toc402344395"/>
       <w:r>
         <w:t>Open Existing File</w:t>
       </w:r>
@@ -2606,7 +2623,7 @@
       <w:r>
         <w:t>from Recon File</w:t>
       </w:r>
-      <w:bookmarkEnd w:id="3"/>
+      <w:bookmarkEnd w:id="4"/>
     </w:p>
     <w:p>
       <w:pPr>
@@ -3789,15 +3806,7 @@
           <w:sz w:val="24"/>
           <w:szCs w:val="24"/>
         </w:rPr>
-        <w:t xml:space="preserve"> (see figure 5)</w:t>
-      </w:r>
-      <w:r>
-        <w:rPr>
-          <w:rFonts w:ascii="Times New Roman" w:eastAsia="Times New Roman" w:hAnsi="Times New Roman" w:cs="Times New Roman"/>
-          <w:sz w:val="24"/>
-          <w:szCs w:val="24"/>
-        </w:rPr>
-        <w:t>.</w:t>
+        <w:t xml:space="preserve"> (see figure 5).</w:t>
       </w:r>
       <w:r>
         <w:rPr>
@@ -5327,7 +5336,7 @@
       <w:pPr>
         <w:pStyle w:val="Heading2"/>
       </w:pPr>
-      <w:bookmarkStart w:id="4" w:name="_Toc402344396"/>
+      <w:bookmarkStart w:id="5" w:name="_Toc402344396"/>
       <w:r>
         <w:t xml:space="preserve">Design Strata </w:t>
       </w:r>
@@ -5337,7 +5346,7 @@
       <w:r>
         <w:t>rom Historical Data</w:t>
       </w:r>
-      <w:bookmarkEnd w:id="4"/>
+      <w:bookmarkEnd w:id="5"/>
     </w:p>
     <w:p>
       <w:pPr>
@@ -5916,7 +5925,7 @@
       <w:pPr>
         <w:pStyle w:val="Heading2"/>
       </w:pPr>
-      <w:bookmarkStart w:id="5" w:name="_Toc402344397"/>
+      <w:bookmarkStart w:id="6" w:name="_Toc402344397"/>
       <w:r>
         <w:t>Design Strata without Using Data</w:t>
       </w:r>
@@ -6242,7 +6251,7 @@
       <w:r>
         <w:t>Setup Costs</w:t>
       </w:r>
-      <w:bookmarkEnd w:id="5"/>
+      <w:bookmarkEnd w:id="6"/>
     </w:p>
     <w:p>
       <w:pPr>
@@ -6658,11 +6667,11 @@
       <w:pPr>
         <w:pStyle w:val="Heading1"/>
       </w:pPr>
-      <w:bookmarkStart w:id="6" w:name="_Toc402344398"/>
+      <w:bookmarkStart w:id="7" w:name="_Toc402344398"/>
       <w:r>
         <w:t>Design Cruise</w:t>
       </w:r>
-      <w:bookmarkEnd w:id="6"/>
+      <w:bookmarkEnd w:id="7"/>
     </w:p>
     <w:p>
       <w:pPr>
@@ -6701,10 +6710,7 @@
         <w:pStyle w:val="CDBody"/>
       </w:pPr>
       <w:r>
-        <w:t xml:space="preserve">The Design Cruise option will process all of the recon and/or historical cruise data to calculate the necessary statistics for determining sample sizes. </w:t>
-      </w:r>
-      <w:r>
-        <w:t>The processing stage might take a little bit of time, depending on the amount of data the program has to process.  The program will attempt to calculate the CVs, trees/acre, volume/acre, and sampling errors using every sampling method available in the Cruise Processing program for each defined Stratum and Sample Group.</w:t>
+        <w:t>The Design Cruise option will process all of the recon and/or historical cruise data to calculate the necessary statistics for determining sample sizes. The processing stage might take a little bit of time, depending on the amount of data the program has to process.  The program will attempt to calculate the CVs, trees/acre, volume/acre, and sampling errors using every sampling method available in the Cruise Processing program for each defined Stratum and Sample Group.</w:t>
       </w:r>
     </w:p>
     <w:p>
@@ -6987,13 +6993,13 @@
       <w:pPr>
         <w:pStyle w:val="CDHeading2"/>
       </w:pPr>
-      <w:bookmarkStart w:id="7" w:name="_Toc203883174"/>
-      <w:bookmarkStart w:id="8" w:name="_Toc402344399"/>
+      <w:bookmarkStart w:id="8" w:name="_Toc203883174"/>
+      <w:bookmarkStart w:id="9" w:name="_Toc402344399"/>
       <w:r>
         <w:t>Sale Level</w:t>
       </w:r>
-      <w:bookmarkEnd w:id="7"/>
       <w:bookmarkEnd w:id="8"/>
+      <w:bookmarkEnd w:id="9"/>
     </w:p>
     <w:p>
       <w:pPr>
@@ -7077,11 +7083,11 @@
       <w:pPr>
         <w:pStyle w:val="CDHeading2"/>
       </w:pPr>
-      <w:bookmarkStart w:id="9" w:name="_Toc402344400"/>
+      <w:bookmarkStart w:id="10" w:name="_Toc402344400"/>
       <w:r>
         <w:t>Strata Level</w:t>
       </w:r>
-      <w:bookmarkEnd w:id="9"/>
+      <w:bookmarkEnd w:id="10"/>
     </w:p>
     <w:p>
       <w:pPr>
@@ -7522,11 +7528,11 @@
       <w:pPr>
         <w:pStyle w:val="CDHeading2"/>
       </w:pPr>
-      <w:bookmarkStart w:id="10" w:name="_Toc402344401"/>
+      <w:bookmarkStart w:id="11" w:name="_Toc402344401"/>
       <w:r>
         <w:t>Sample Group Level</w:t>
       </w:r>
-      <w:bookmarkEnd w:id="10"/>
+      <w:bookmarkEnd w:id="11"/>
     </w:p>
     <w:p>
       <w:pPr>
@@ -8081,11 +8087,11 @@
       <w:pPr>
         <w:pStyle w:val="CDHeading1"/>
       </w:pPr>
-      <w:bookmarkStart w:id="11" w:name="_Toc402344402"/>
+      <w:bookmarkStart w:id="12" w:name="_Toc402344402"/>
       <w:r>
         <w:t>Designing a Cruise</w:t>
       </w:r>
-      <w:bookmarkEnd w:id="11"/>
+      <w:bookmarkEnd w:id="12"/>
     </w:p>
     <w:p>
       <w:pPr>
@@ -8113,11 +8119,11 @@
       <w:pPr>
         <w:pStyle w:val="CDHeading2"/>
       </w:pPr>
-      <w:bookmarkStart w:id="12" w:name="_Toc402344403"/>
+      <w:bookmarkStart w:id="13" w:name="_Toc402344403"/>
       <w:r>
         <w:t>Select Cruise Methods</w:t>
       </w:r>
-      <w:bookmarkEnd w:id="12"/>
+      <w:bookmarkEnd w:id="13"/>
       <w:r>
         <w:t xml:space="preserve"> </w:t>
       </w:r>
@@ -8198,13 +8204,7 @@
         <w:pStyle w:val="CDBody"/>
       </w:pPr>
       <w:r>
-        <w:t xml:space="preserve">The left half of this window contains information detailing sample group variability for </w:t>
-      </w:r>
-      <w:r>
-        <w:t>each</w:t>
-      </w:r>
-      <w:r>
-        <w:t xml:space="preserve"> SG Set and specific sampling method. </w:t>
+        <w:t xml:space="preserve">The left half of this window contains information detailing sample group variability for each SG Set and specific sampling method. </w:t>
       </w:r>
     </w:p>
     <w:p>
@@ -8530,25 +8530,7 @@
         <w:pStyle w:val="CDBody"/>
       </w:pPr>
       <w:r>
-        <w:t xml:space="preserve">From the </w:t>
-      </w:r>
-      <w:r>
-        <w:t xml:space="preserve">left hand </w:t>
-      </w:r>
-      <w:r>
-        <w:t xml:space="preserve">window, select the cruise method </w:t>
-      </w:r>
-      <w:r>
-        <w:t xml:space="preserve">and SgSetDescrip </w:t>
-      </w:r>
-      <w:r>
-        <w:t>you wish to use</w:t>
-      </w:r>
-      <w:r>
-        <w:t xml:space="preserve"> by checking the box in the Select column</w:t>
-      </w:r>
-      <w:r>
-        <w:t>.  Initially, you should start simple. Select PNT instead of PCM or STR instead of 3P.  Once you have designed a cruise with these options, move to the more complicated methods to compare the benefits (and costs) of using these methods.</w:t>
+        <w:t>From the left hand window, select the cruise method and SgSetDescrip you wish to use by checking the box in the Select column.  Initially, you should start simple. Select PNT instead of PCM or STR instead of 3P.  Once you have designed a cruise with these options, move to the more complicated methods to compare the benefits (and costs) of using these methods.</w:t>
       </w:r>
     </w:p>
     <w:p>
@@ -8565,7 +8547,7 @@
       <w:pPr>
         <w:pStyle w:val="CDHeading2"/>
       </w:pPr>
-      <w:bookmarkStart w:id="13" w:name="_Toc402344404"/>
+      <w:bookmarkStart w:id="14" w:name="_Toc402344404"/>
       <w:r>
         <w:lastRenderedPageBreak/>
         <w:t xml:space="preserve">Update </w:t>
@@ -8576,7 +8558,7 @@
       <w:r>
         <w:t>ny Values</w:t>
       </w:r>
-      <w:bookmarkEnd w:id="13"/>
+      <w:bookmarkEnd w:id="14"/>
     </w:p>
     <w:p>
       <w:pPr>
@@ -8605,14 +8587,14 @@
       <w:pPr>
         <w:pStyle w:val="CDHeading2"/>
       </w:pPr>
-      <w:bookmarkStart w:id="14" w:name="_Toc402344405"/>
+      <w:bookmarkStart w:id="15" w:name="_Toc402344405"/>
       <w:r>
         <w:t xml:space="preserve">Optimize </w:t>
       </w:r>
       <w:r>
         <w:t>for Error</w:t>
       </w:r>
-      <w:bookmarkEnd w:id="14"/>
+      <w:bookmarkEnd w:id="15"/>
     </w:p>
     <w:p>
       <w:pPr>
@@ -8698,11 +8680,11 @@
       <w:pPr>
         <w:pStyle w:val="CDHeading2"/>
       </w:pPr>
-      <w:bookmarkStart w:id="15" w:name="_Toc402344406"/>
+      <w:bookmarkStart w:id="16" w:name="_Toc402344406"/>
       <w:r>
         <w:t>Modify Sample Group Information</w:t>
       </w:r>
-      <w:bookmarkEnd w:id="15"/>
+      <w:bookmarkEnd w:id="16"/>
     </w:p>
     <w:p>
       <w:pPr>
@@ -9636,11 +9618,11 @@
       <w:pPr>
         <w:pStyle w:val="CDHeading2"/>
       </w:pPr>
-      <w:bookmarkStart w:id="16" w:name="_Toc402344407"/>
+      <w:bookmarkStart w:id="17" w:name="_Toc402344407"/>
       <w:r>
         <w:t>Reports</w:t>
       </w:r>
-      <w:bookmarkEnd w:id="16"/>
+      <w:bookmarkEnd w:id="17"/>
     </w:p>
     <w:p>
       <w:pPr>
@@ -9774,14 +9756,14 @@
       <w:pPr>
         <w:pStyle w:val="CDHeading2"/>
       </w:pPr>
-      <w:bookmarkStart w:id="17" w:name="_Toc402344408"/>
+      <w:bookmarkStart w:id="18" w:name="_Toc402344408"/>
       <w:r>
         <w:t>Create Production</w:t>
       </w:r>
       <w:r>
         <w:t xml:space="preserve"> Button</w:t>
       </w:r>
-      <w:bookmarkEnd w:id="17"/>
+      <w:bookmarkEnd w:id="18"/>
     </w:p>
     <w:p>
       <w:pPr>
@@ -9829,10 +9811,7 @@
         <w:pStyle w:val="CDBody"/>
       </w:pPr>
       <w:r>
-        <w:t>C</w:t>
-      </w:r>
-      <w:r>
-        <w:t xml:space="preserve">licking the Browse button will open a standard Windows save file dialog box, prompting you to enter the name of the production cruise file. By default the program will use the following format: </w:t>
+        <w:t xml:space="preserve">Clicking the Browse button will open a standard Windows save file dialog box, prompting you to enter the name of the production cruise file. By default the program will use the following format: </w:t>
       </w:r>
       <w:r>
         <w:rPr>
@@ -10198,7 +10177,7 @@
           <w:szCs w:val="24"/>
         </w:rPr>
       </w:pPr>
-      <w:bookmarkStart w:id="18" w:name="_Toc402344409"/>
+      <w:bookmarkStart w:id="19" w:name="_Toc402344409"/>
       <w:r>
         <w:rPr>
           <w:sz w:val="24"/>
@@ -10206,7 +10185,7 @@
         </w:rPr>
         <w:t>Help</w:t>
       </w:r>
-      <w:bookmarkEnd w:id="18"/>
+      <w:bookmarkEnd w:id="19"/>
     </w:p>
     <w:p>
       <w:pPr>
@@ -10266,7 +10245,7 @@
           <w:szCs w:val="24"/>
         </w:rPr>
       </w:pPr>
-      <w:bookmarkStart w:id="19" w:name="_Toc402344410"/>
+      <w:bookmarkStart w:id="20" w:name="_Toc402344410"/>
       <w:r>
         <w:rPr>
           <w:sz w:val="24"/>
@@ -10274,7 +10253,7 @@
         </w:rPr>
         <w:t>Return</w:t>
       </w:r>
-      <w:bookmarkEnd w:id="19"/>
+      <w:bookmarkEnd w:id="20"/>
     </w:p>
     <w:p>
       <w:pPr>
@@ -10315,11 +10294,11 @@
       <w:pPr>
         <w:pStyle w:val="Heading1"/>
       </w:pPr>
-      <w:bookmarkStart w:id="20" w:name="_Toc402344411"/>
+      <w:bookmarkStart w:id="21" w:name="_Toc402344411"/>
       <w:r>
         <w:t>Determine Additional Samples</w:t>
       </w:r>
-      <w:bookmarkEnd w:id="20"/>
+      <w:bookmarkEnd w:id="21"/>
     </w:p>
     <w:p>
       <w:pPr>
@@ -10552,7 +10531,7 @@
           <w:szCs w:val="24"/>
         </w:rPr>
       </w:pPr>
-      <w:bookmarkStart w:id="21" w:name="_Toc402344412"/>
+      <w:bookmarkStart w:id="22" w:name="_Toc402344412"/>
       <w:r>
         <w:rPr>
           <w:rFonts w:ascii="Times New Roman" w:eastAsia="Times New Roman" w:hAnsi="Times New Roman" w:cs="Times New Roman"/>
@@ -10819,8 +10798,6 @@
         </w:rPr>
         <w:t>m</w:t>
       </w:r>
-      <w:bookmarkStart w:id="22" w:name="_GoBack"/>
-      <w:bookmarkEnd w:id="22"/>
       <w:r>
         <w:rPr>
           <w:rFonts w:ascii="Times New Roman" w:eastAsia="Times New Roman" w:hAnsi="Times New Roman" w:cs="Times New Roman"/>
@@ -11223,7 +11200,7 @@
       <w:r>
         <w:t xml:space="preserve"> (Future Feature)</w:t>
       </w:r>
-      <w:bookmarkEnd w:id="21"/>
+      <w:bookmarkEnd w:id="22"/>
     </w:p>
     <w:p>
       <w:pPr>
@@ -13364,7 +13341,7 @@
 </file>
 
 <file path=customXml/itemProps1.xml><?xml version="1.0" encoding="utf-8"?>
-<ds:datastoreItem xmlns:ds="http://schemas.openxmlformats.org/officeDocument/2006/customXml" ds:itemID="{910A5240-2ACD-4CF3-94F3-1E23436AFDD7}">
+<ds:datastoreItem xmlns:ds="http://schemas.openxmlformats.org/officeDocument/2006/customXml" ds:itemID="{306AE0EA-3EA2-4C56-AE70-3419A50E6A7E}">
   <ds:schemaRefs>
     <ds:schemaRef ds:uri="http://schemas.openxmlformats.org/officeDocument/2006/bibliography"/>
   </ds:schemaRefs>

</xml_diff>

<commit_message>
Revert "Moved to VS15"
This reverts commit d3f0136fb1473f40043e778f1554bc783593f9c7.
</commit_message>
<xml_diff>
--- a/Documentation/Cruise Design Beta Documentation_20160503.docx
+++ b/Documentation/Cruise Design Beta Documentation_20160503.docx
@@ -339,16 +339,17 @@
           <w:sz w:val="48"/>
           <w:szCs w:val="48"/>
         </w:rPr>
-        <w:t>50</w:t>
-      </w:r>
-      <w:r>
-        <w:rPr>
-          <w:b/>
+        <w:t>503</w:t>
+      </w:r>
+    </w:p>
+    <w:p>
+      <w:pPr>
+        <w:jc w:val="center"/>
+        <w:rPr>
           <w:sz w:val="48"/>
           <w:szCs w:val="48"/>
         </w:rPr>
-        <w:t>5</w:t>
-      </w:r>
+      </w:pPr>
     </w:p>
     <w:p>
       <w:pPr>
@@ -385,38 +386,20 @@
           <w:szCs w:val="48"/>
         </w:rPr>
       </w:pPr>
-    </w:p>
-    <w:p>
-      <w:pPr>
-        <w:jc w:val="center"/>
+      <w:r>
         <w:rPr>
           <w:sz w:val="48"/>
           <w:szCs w:val="48"/>
         </w:rPr>
-      </w:pPr>
+        <w:t>Ma</w:t>
+      </w:r>
       <w:r>
         <w:rPr>
           <w:sz w:val="48"/>
           <w:szCs w:val="48"/>
         </w:rPr>
-        <w:t>Ma</w:t>
-      </w:r>
-      <w:r>
-        <w:rPr>
-          <w:sz w:val="48"/>
-          <w:szCs w:val="48"/>
-        </w:rPr>
-        <w:t>y 0</w:t>
-      </w:r>
-      <w:r>
-        <w:rPr>
-          <w:sz w:val="48"/>
-          <w:szCs w:val="48"/>
-        </w:rPr>
-        <w:t>5</w:t>
-      </w:r>
-      <w:bookmarkStart w:id="0" w:name="_GoBack"/>
-      <w:bookmarkEnd w:id="0"/>
+        <w:t>y 03</w:t>
+      </w:r>
       <w:r>
         <w:rPr>
           <w:sz w:val="48"/>
@@ -592,7 +575,7 @@
       <w:r>
         <w:t xml:space="preserve">     To file a complaint of discrimination, write USDA, Director, Office of Civil Rights, Room 326-W, Whitten Building, 1400 Independence Avenue, SW, Washington, DC 20250-9410 or call (202) 720-5964 (voice or TDD). USDA is an equal opportunity provider and employer.</w:t>
       </w:r>
-      <w:bookmarkStart w:id="1" w:name="_Toc203883155"/>
+      <w:bookmarkStart w:id="0" w:name="_Toc203883155"/>
     </w:p>
     <w:p>
       <w:pPr>
@@ -2102,7 +2085,7 @@
       <w:pPr>
         <w:pStyle w:val="Heading1"/>
       </w:pPr>
-      <w:bookmarkStart w:id="2" w:name="_Toc402344392"/>
+      <w:bookmarkStart w:id="1" w:name="_Toc402344392"/>
       <w:r>
         <w:br w:type="page"/>
       </w:r>
@@ -2110,8 +2093,8 @@
         <w:lastRenderedPageBreak/>
         <w:t>Introduction</w:t>
       </w:r>
+      <w:bookmarkEnd w:id="0"/>
       <w:bookmarkEnd w:id="1"/>
-      <w:bookmarkEnd w:id="2"/>
     </w:p>
     <w:p>
       <w:pPr>
@@ -2296,7 +2279,7 @@
           <w:szCs w:val="32"/>
         </w:rPr>
       </w:pPr>
-      <w:bookmarkStart w:id="3" w:name="_Toc402344393"/>
+      <w:bookmarkStart w:id="2" w:name="_Toc402344393"/>
       <w:r>
         <w:br w:type="page"/>
       </w:r>
@@ -2309,7 +2292,7 @@
         <w:lastRenderedPageBreak/>
         <w:t>Getting Started</w:t>
       </w:r>
-      <w:bookmarkEnd w:id="3"/>
+      <w:bookmarkEnd w:id="2"/>
     </w:p>
     <w:p>
       <w:pPr>
@@ -2508,7 +2491,7 @@
       <w:pPr>
         <w:pStyle w:val="Heading2"/>
       </w:pPr>
-      <w:bookmarkStart w:id="4" w:name="_Toc402344395"/>
+      <w:bookmarkStart w:id="3" w:name="_Toc402344395"/>
       <w:r>
         <w:t>Open Existing File</w:t>
       </w:r>
@@ -2623,7 +2606,7 @@
       <w:r>
         <w:t>from Recon File</w:t>
       </w:r>
-      <w:bookmarkEnd w:id="4"/>
+      <w:bookmarkEnd w:id="3"/>
     </w:p>
     <w:p>
       <w:pPr>
@@ -3806,7 +3789,15 @@
           <w:sz w:val="24"/>
           <w:szCs w:val="24"/>
         </w:rPr>
-        <w:t xml:space="preserve"> (see figure 5).</w:t>
+        <w:t xml:space="preserve"> (see figure 5)</w:t>
+      </w:r>
+      <w:r>
+        <w:rPr>
+          <w:rFonts w:ascii="Times New Roman" w:eastAsia="Times New Roman" w:hAnsi="Times New Roman" w:cs="Times New Roman"/>
+          <w:sz w:val="24"/>
+          <w:szCs w:val="24"/>
+        </w:rPr>
+        <w:t>.</w:t>
       </w:r>
       <w:r>
         <w:rPr>
@@ -5336,7 +5327,7 @@
       <w:pPr>
         <w:pStyle w:val="Heading2"/>
       </w:pPr>
-      <w:bookmarkStart w:id="5" w:name="_Toc402344396"/>
+      <w:bookmarkStart w:id="4" w:name="_Toc402344396"/>
       <w:r>
         <w:t xml:space="preserve">Design Strata </w:t>
       </w:r>
@@ -5346,7 +5337,7 @@
       <w:r>
         <w:t>rom Historical Data</w:t>
       </w:r>
-      <w:bookmarkEnd w:id="5"/>
+      <w:bookmarkEnd w:id="4"/>
     </w:p>
     <w:p>
       <w:pPr>
@@ -5925,7 +5916,7 @@
       <w:pPr>
         <w:pStyle w:val="Heading2"/>
       </w:pPr>
-      <w:bookmarkStart w:id="6" w:name="_Toc402344397"/>
+      <w:bookmarkStart w:id="5" w:name="_Toc402344397"/>
       <w:r>
         <w:t>Design Strata without Using Data</w:t>
       </w:r>
@@ -6251,7 +6242,7 @@
       <w:r>
         <w:t>Setup Costs</w:t>
       </w:r>
-      <w:bookmarkEnd w:id="6"/>
+      <w:bookmarkEnd w:id="5"/>
     </w:p>
     <w:p>
       <w:pPr>
@@ -6667,11 +6658,11 @@
       <w:pPr>
         <w:pStyle w:val="Heading1"/>
       </w:pPr>
-      <w:bookmarkStart w:id="7" w:name="_Toc402344398"/>
+      <w:bookmarkStart w:id="6" w:name="_Toc402344398"/>
       <w:r>
         <w:t>Design Cruise</w:t>
       </w:r>
-      <w:bookmarkEnd w:id="7"/>
+      <w:bookmarkEnd w:id="6"/>
     </w:p>
     <w:p>
       <w:pPr>
@@ -6710,7 +6701,10 @@
         <w:pStyle w:val="CDBody"/>
       </w:pPr>
       <w:r>
-        <w:t>The Design Cruise option will process all of the recon and/or historical cruise data to calculate the necessary statistics for determining sample sizes. The processing stage might take a little bit of time, depending on the amount of data the program has to process.  The program will attempt to calculate the CVs, trees/acre, volume/acre, and sampling errors using every sampling method available in the Cruise Processing program for each defined Stratum and Sample Group.</w:t>
+        <w:t xml:space="preserve">The Design Cruise option will process all of the recon and/or historical cruise data to calculate the necessary statistics for determining sample sizes. </w:t>
+      </w:r>
+      <w:r>
+        <w:t>The processing stage might take a little bit of time, depending on the amount of data the program has to process.  The program will attempt to calculate the CVs, trees/acre, volume/acre, and sampling errors using every sampling method available in the Cruise Processing program for each defined Stratum and Sample Group.</w:t>
       </w:r>
     </w:p>
     <w:p>
@@ -6993,13 +6987,13 @@
       <w:pPr>
         <w:pStyle w:val="CDHeading2"/>
       </w:pPr>
-      <w:bookmarkStart w:id="8" w:name="_Toc203883174"/>
-      <w:bookmarkStart w:id="9" w:name="_Toc402344399"/>
+      <w:bookmarkStart w:id="7" w:name="_Toc203883174"/>
+      <w:bookmarkStart w:id="8" w:name="_Toc402344399"/>
       <w:r>
         <w:t>Sale Level</w:t>
       </w:r>
+      <w:bookmarkEnd w:id="7"/>
       <w:bookmarkEnd w:id="8"/>
-      <w:bookmarkEnd w:id="9"/>
     </w:p>
     <w:p>
       <w:pPr>
@@ -7083,11 +7077,11 @@
       <w:pPr>
         <w:pStyle w:val="CDHeading2"/>
       </w:pPr>
-      <w:bookmarkStart w:id="10" w:name="_Toc402344400"/>
+      <w:bookmarkStart w:id="9" w:name="_Toc402344400"/>
       <w:r>
         <w:t>Strata Level</w:t>
       </w:r>
-      <w:bookmarkEnd w:id="10"/>
+      <w:bookmarkEnd w:id="9"/>
     </w:p>
     <w:p>
       <w:pPr>
@@ -7528,11 +7522,11 @@
       <w:pPr>
         <w:pStyle w:val="CDHeading2"/>
       </w:pPr>
-      <w:bookmarkStart w:id="11" w:name="_Toc402344401"/>
+      <w:bookmarkStart w:id="10" w:name="_Toc402344401"/>
       <w:r>
         <w:t>Sample Group Level</w:t>
       </w:r>
-      <w:bookmarkEnd w:id="11"/>
+      <w:bookmarkEnd w:id="10"/>
     </w:p>
     <w:p>
       <w:pPr>
@@ -8087,43 +8081,43 @@
       <w:pPr>
         <w:pStyle w:val="CDHeading1"/>
       </w:pPr>
-      <w:bookmarkStart w:id="12" w:name="_Toc402344402"/>
+      <w:bookmarkStart w:id="11" w:name="_Toc402344402"/>
       <w:r>
         <w:t>Designing a Cruise</w:t>
       </w:r>
+      <w:bookmarkEnd w:id="11"/>
+    </w:p>
+    <w:p>
+      <w:pPr>
+        <w:pStyle w:val="CDBody"/>
+      </w:pPr>
+      <w:r>
+        <w:t xml:space="preserve">To design your cruise, you need to decide upon the cruise method you wish to use for each stratum and then take enough samples across all your strata and sample groups to meet your desired sampling error.  The CruiseDesign program was specifically designed to help you accomplish this task.  </w:t>
+      </w:r>
+    </w:p>
+    <w:p>
+      <w:pPr>
+        <w:pStyle w:val="CDBody"/>
+      </w:pPr>
+      <w:r>
+        <w:t xml:space="preserve">There are several steps you should follow when designing your cruise:  select cruise methods, update any missing values, optimize for a sale error, modify the samples for each strata and sample group, and create a report with your options.  You may then wish to select new cruise methods and </w:t>
+      </w:r>
+      <w:r>
+        <w:t>re</w:t>
+      </w:r>
+      <w:r>
+        <w:t>do the process until you determine your ‘best’ cruise design.</w:t>
+      </w:r>
+    </w:p>
+    <w:p>
+      <w:pPr>
+        <w:pStyle w:val="CDHeading2"/>
+      </w:pPr>
+      <w:bookmarkStart w:id="12" w:name="_Toc402344403"/>
+      <w:r>
+        <w:t>Select Cruise Methods</w:t>
+      </w:r>
       <w:bookmarkEnd w:id="12"/>
-    </w:p>
-    <w:p>
-      <w:pPr>
-        <w:pStyle w:val="CDBody"/>
-      </w:pPr>
-      <w:r>
-        <w:t xml:space="preserve">To design your cruise, you need to decide upon the cruise method you wish to use for each stratum and then take enough samples across all your strata and sample groups to meet your desired sampling error.  The CruiseDesign program was specifically designed to help you accomplish this task.  </w:t>
-      </w:r>
-    </w:p>
-    <w:p>
-      <w:pPr>
-        <w:pStyle w:val="CDBody"/>
-      </w:pPr>
-      <w:r>
-        <w:t xml:space="preserve">There are several steps you should follow when designing your cruise:  select cruise methods, update any missing values, optimize for a sale error, modify the samples for each strata and sample group, and create a report with your options.  You may then wish to select new cruise methods and </w:t>
-      </w:r>
-      <w:r>
-        <w:t>re</w:t>
-      </w:r>
-      <w:r>
-        <w:t>do the process until you determine your ‘best’ cruise design.</w:t>
-      </w:r>
-    </w:p>
-    <w:p>
-      <w:pPr>
-        <w:pStyle w:val="CDHeading2"/>
-      </w:pPr>
-      <w:bookmarkStart w:id="13" w:name="_Toc402344403"/>
-      <w:r>
-        <w:t>Select Cruise Methods</w:t>
-      </w:r>
-      <w:bookmarkEnd w:id="13"/>
       <w:r>
         <w:t xml:space="preserve"> </w:t>
       </w:r>
@@ -8204,7 +8198,13 @@
         <w:pStyle w:val="CDBody"/>
       </w:pPr>
       <w:r>
-        <w:t xml:space="preserve">The left half of this window contains information detailing sample group variability for each SG Set and specific sampling method. </w:t>
+        <w:t xml:space="preserve">The left half of this window contains information detailing sample group variability for </w:t>
+      </w:r>
+      <w:r>
+        <w:t>each</w:t>
+      </w:r>
+      <w:r>
+        <w:t xml:space="preserve"> SG Set and specific sampling method. </w:t>
       </w:r>
     </w:p>
     <w:p>
@@ -8530,7 +8530,25 @@
         <w:pStyle w:val="CDBody"/>
       </w:pPr>
       <w:r>
-        <w:t>From the left hand window, select the cruise method and SgSetDescrip you wish to use by checking the box in the Select column.  Initially, you should start simple. Select PNT instead of PCM or STR instead of 3P.  Once you have designed a cruise with these options, move to the more complicated methods to compare the benefits (and costs) of using these methods.</w:t>
+        <w:t xml:space="preserve">From the </w:t>
+      </w:r>
+      <w:r>
+        <w:t xml:space="preserve">left hand </w:t>
+      </w:r>
+      <w:r>
+        <w:t xml:space="preserve">window, select the cruise method </w:t>
+      </w:r>
+      <w:r>
+        <w:t xml:space="preserve">and SgSetDescrip </w:t>
+      </w:r>
+      <w:r>
+        <w:t>you wish to use</w:t>
+      </w:r>
+      <w:r>
+        <w:t xml:space="preserve"> by checking the box in the Select column</w:t>
+      </w:r>
+      <w:r>
+        <w:t>.  Initially, you should start simple. Select PNT instead of PCM or STR instead of 3P.  Once you have designed a cruise with these options, move to the more complicated methods to compare the benefits (and costs) of using these methods.</w:t>
       </w:r>
     </w:p>
     <w:p>
@@ -8547,7 +8565,7 @@
       <w:pPr>
         <w:pStyle w:val="CDHeading2"/>
       </w:pPr>
-      <w:bookmarkStart w:id="14" w:name="_Toc402344404"/>
+      <w:bookmarkStart w:id="13" w:name="_Toc402344404"/>
       <w:r>
         <w:lastRenderedPageBreak/>
         <w:t xml:space="preserve">Update </w:t>
@@ -8558,6 +8576,42 @@
       <w:r>
         <w:t>ny Values</w:t>
       </w:r>
+      <w:bookmarkEnd w:id="13"/>
+    </w:p>
+    <w:p>
+      <w:pPr>
+        <w:pStyle w:val="CDBody"/>
+      </w:pPr>
+      <w:r>
+        <w:t>Once the cruise method and Sg Set have been selected, l</w:t>
+      </w:r>
+      <w:r>
+        <w:t xml:space="preserve">ook at each </w:t>
+      </w:r>
+      <w:r>
+        <w:t>Sample Group</w:t>
+      </w:r>
+      <w:r>
+        <w:t xml:space="preserve">. Are there any missing values? If so, you will need to enter an appropriate value. </w:t>
+      </w:r>
+      <w:r>
+        <w:t xml:space="preserve">Are there any values that don’t seem right? Is so, change the values based on your own experience. </w:t>
+      </w:r>
+      <w:r>
+        <w:t>If the calculated CV is lower than you would have expected, raise it.  Use your experience to supplement the data.  Don’t worry about meeting any specific error at this point.</w:t>
+      </w:r>
+    </w:p>
+    <w:p>
+      <w:pPr>
+        <w:pStyle w:val="CDHeading2"/>
+      </w:pPr>
+      <w:bookmarkStart w:id="14" w:name="_Toc402344405"/>
+      <w:r>
+        <w:t xml:space="preserve">Optimize </w:t>
+      </w:r>
+      <w:r>
+        <w:t>for Error</w:t>
+      </w:r>
       <w:bookmarkEnd w:id="14"/>
     </w:p>
     <w:p>
@@ -8565,126 +8619,90 @@
         <w:pStyle w:val="CDBody"/>
       </w:pPr>
       <w:r>
-        <w:t>Once the cruise method and Sg Set have been selected, l</w:t>
-      </w:r>
-      <w:r>
-        <w:t xml:space="preserve">ook at each </w:t>
-      </w:r>
-      <w:r>
-        <w:t>Sample Group</w:t>
-      </w:r>
-      <w:r>
-        <w:t xml:space="preserve">. Are there any missing values? If so, you will need to enter an appropriate value. </w:t>
-      </w:r>
-      <w:r>
-        <w:t xml:space="preserve">Are there any values that don’t seem right? Is so, change the values based on your own experience. </w:t>
-      </w:r>
-      <w:r>
-        <w:t>If the calculated CV is lower than you would have expected, raise it.  Use your experience to supplement the data.  Don’t worry about meeting any specific error at this point.</w:t>
+        <w:t xml:space="preserve">The </w:t>
+      </w:r>
+      <w:r>
+        <w:rPr>
+          <w:i/>
+        </w:rPr>
+        <w:t>Optimize</w:t>
+      </w:r>
+      <w:r>
+        <w:t xml:space="preserve"> button located at the top of the Cruise Design Form is designed to help the user determine how many samples are required in each stratum and sample group to meet a specific sampling error. To use the option, simply type in the desired sampling error in the field to the right of the button</w:t>
+      </w:r>
+      <w:r>
+        <w:t xml:space="preserve"> and click the button</w:t>
+      </w:r>
+      <w:r>
+        <w:t xml:space="preserve">.  You may use the scroll buttons or type the number in directly.  Once the desired error has been entered, click the </w:t>
+      </w:r>
+      <w:r>
+        <w:rPr>
+          <w:i/>
+        </w:rPr>
+        <w:t>Optimize</w:t>
+      </w:r>
+      <w:r>
+        <w:t xml:space="preserve"> button.  </w:t>
+      </w:r>
+    </w:p>
+    <w:p>
+      <w:pPr>
+        <w:pStyle w:val="CDBody"/>
+      </w:pPr>
+      <w:r>
+        <w:t>There are several ways to optimally allocate the samples across multiple strata and sample groups.  The CruiseDesign program optimizes the samples by using the CV values weighted by the corresponding volumes.  The resulting samples are then modified to account for the floating Student’s T value.  The result is the minimum number of samples needed to achieve the desired sampling error</w:t>
+      </w:r>
+      <w:r>
+        <w:t xml:space="preserve"> consistent with the way CruiseProcesssing will determine sale errors</w:t>
+      </w:r>
+      <w:r>
+        <w:t>.</w:t>
+      </w:r>
+    </w:p>
+    <w:p>
+      <w:pPr>
+        <w:pStyle w:val="CDBody"/>
+      </w:pPr>
+      <w:r>
+        <w:t>The results of this optimal allocation routine should be considered as your starting point to designing an adequate cruise design and not the ending point.  The CruiseDesign program does not take into account any minimum strata level or sample group errors or the relative value of each of the strata. Although you will probably meet the desired sampling error with the calculated sample sizes (providing the CVs are accurate), the samples might not provide you with the information you need to adequately appraise your sale.</w:t>
+      </w:r>
+    </w:p>
+    <w:p>
+      <w:pPr>
+        <w:pStyle w:val="CDBody"/>
+      </w:pPr>
+      <w:r>
+        <w:t xml:space="preserve">The </w:t>
+      </w:r>
+      <w:r>
+        <w:rPr>
+          <w:i/>
+        </w:rPr>
+        <w:t>Optimize</w:t>
+      </w:r>
+      <w:r>
+        <w:t xml:space="preserve"> button should only be pushed once for the selected cruise methods. If the </w:t>
+      </w:r>
+      <w:r>
+        <w:rPr>
+          <w:i/>
+        </w:rPr>
+        <w:t>Optimize</w:t>
+      </w:r>
+      <w:r>
+        <w:t xml:space="preserve"> button is pushed a second time, any changes to the data made after the button was pushed the first time will be lost. </w:t>
       </w:r>
     </w:p>
     <w:p>
       <w:pPr>
         <w:pStyle w:val="CDHeading2"/>
       </w:pPr>
-      <w:bookmarkStart w:id="15" w:name="_Toc402344405"/>
-      <w:r>
-        <w:t xml:space="preserve">Optimize </w:t>
-      </w:r>
-      <w:r>
-        <w:t>for Error</w:t>
+      <w:bookmarkStart w:id="15" w:name="_Toc402344406"/>
+      <w:r>
+        <w:t>Modify Sample Group Information</w:t>
       </w:r>
       <w:bookmarkEnd w:id="15"/>
-    </w:p>
-    <w:p>
-      <w:pPr>
-        <w:pStyle w:val="CDBody"/>
-      </w:pPr>
-      <w:r>
-        <w:t xml:space="preserve">The </w:t>
-      </w:r>
-      <w:r>
-        <w:rPr>
-          <w:i/>
-        </w:rPr>
-        <w:t>Optimize</w:t>
-      </w:r>
-      <w:r>
-        <w:t xml:space="preserve"> button located at the top of the Cruise Design Form is designed to help the user determine how many samples are required in each stratum and sample group to meet a specific sampling error. To use the option, simply type in the desired sampling error in the field to the right of the button</w:t>
-      </w:r>
-      <w:r>
-        <w:t xml:space="preserve"> and click the button</w:t>
-      </w:r>
-      <w:r>
-        <w:t xml:space="preserve">.  You may use the scroll buttons or type the number in directly.  Once the desired error has been entered, click the </w:t>
-      </w:r>
-      <w:r>
-        <w:rPr>
-          <w:i/>
-        </w:rPr>
-        <w:t>Optimize</w:t>
-      </w:r>
-      <w:r>
-        <w:t xml:space="preserve"> button.  </w:t>
-      </w:r>
-    </w:p>
-    <w:p>
-      <w:pPr>
-        <w:pStyle w:val="CDBody"/>
-      </w:pPr>
-      <w:r>
-        <w:t>There are several ways to optimally allocate the samples across multiple strata and sample groups.  The CruiseDesign program optimizes the samples by using the CV values weighted by the corresponding volumes.  The resulting samples are then modified to account for the floating Student’s T value.  The result is the minimum number of samples needed to achieve the desired sampling error</w:t>
-      </w:r>
-      <w:r>
-        <w:t xml:space="preserve"> consistent with the way CruiseProcesssing will determine sale errors</w:t>
-      </w:r>
-      <w:r>
-        <w:t>.</w:t>
-      </w:r>
-    </w:p>
-    <w:p>
-      <w:pPr>
-        <w:pStyle w:val="CDBody"/>
-      </w:pPr>
-      <w:r>
-        <w:t>The results of this optimal allocation routine should be considered as your starting point to designing an adequate cruise design and not the ending point.  The CruiseDesign program does not take into account any minimum strata level or sample group errors or the relative value of each of the strata. Although you will probably meet the desired sampling error with the calculated sample sizes (providing the CVs are accurate), the samples might not provide you with the information you need to adequately appraise your sale.</w:t>
-      </w:r>
-    </w:p>
-    <w:p>
-      <w:pPr>
-        <w:pStyle w:val="CDBody"/>
-      </w:pPr>
-      <w:r>
-        <w:t xml:space="preserve">The </w:t>
-      </w:r>
-      <w:r>
-        <w:rPr>
-          <w:i/>
-        </w:rPr>
-        <w:t>Optimize</w:t>
-      </w:r>
-      <w:r>
-        <w:t xml:space="preserve"> button should only be pushed once for the selected cruise methods. If the </w:t>
-      </w:r>
-      <w:r>
-        <w:rPr>
-          <w:i/>
-        </w:rPr>
-        <w:t>Optimize</w:t>
-      </w:r>
-      <w:r>
-        <w:t xml:space="preserve"> button is pushed a second time, any changes to the data made after the button was pushed the first time will be lost. </w:t>
-      </w:r>
-    </w:p>
-    <w:p>
-      <w:pPr>
-        <w:pStyle w:val="CDHeading2"/>
-      </w:pPr>
-      <w:bookmarkStart w:id="16" w:name="_Toc402344406"/>
-      <w:r>
-        <w:t>Modify Sample Group Information</w:t>
-      </w:r>
-      <w:bookmarkEnd w:id="16"/>
     </w:p>
     <w:p>
       <w:pPr>
@@ -9618,11 +9636,11 @@
       <w:pPr>
         <w:pStyle w:val="CDHeading2"/>
       </w:pPr>
-      <w:bookmarkStart w:id="17" w:name="_Toc402344407"/>
+      <w:bookmarkStart w:id="16" w:name="_Toc402344407"/>
       <w:r>
         <w:t>Reports</w:t>
       </w:r>
-      <w:bookmarkEnd w:id="17"/>
+      <w:bookmarkEnd w:id="16"/>
     </w:p>
     <w:p>
       <w:pPr>
@@ -9756,14 +9774,14 @@
       <w:pPr>
         <w:pStyle w:val="CDHeading2"/>
       </w:pPr>
-      <w:bookmarkStart w:id="18" w:name="_Toc402344408"/>
+      <w:bookmarkStart w:id="17" w:name="_Toc402344408"/>
       <w:r>
         <w:t>Create Production</w:t>
       </w:r>
       <w:r>
         <w:t xml:space="preserve"> Button</w:t>
       </w:r>
-      <w:bookmarkEnd w:id="18"/>
+      <w:bookmarkEnd w:id="17"/>
     </w:p>
     <w:p>
       <w:pPr>
@@ -9811,7 +9829,10 @@
         <w:pStyle w:val="CDBody"/>
       </w:pPr>
       <w:r>
-        <w:t xml:space="preserve">Clicking the Browse button will open a standard Windows save file dialog box, prompting you to enter the name of the production cruise file. By default the program will use the following format: </w:t>
+        <w:t>C</w:t>
+      </w:r>
+      <w:r>
+        <w:t xml:space="preserve">licking the Browse button will open a standard Windows save file dialog box, prompting you to enter the name of the production cruise file. By default the program will use the following format: </w:t>
       </w:r>
       <w:r>
         <w:rPr>
@@ -10177,7 +10198,7 @@
           <w:szCs w:val="24"/>
         </w:rPr>
       </w:pPr>
-      <w:bookmarkStart w:id="19" w:name="_Toc402344409"/>
+      <w:bookmarkStart w:id="18" w:name="_Toc402344409"/>
       <w:r>
         <w:rPr>
           <w:sz w:val="24"/>
@@ -10185,7 +10206,7 @@
         </w:rPr>
         <w:t>Help</w:t>
       </w:r>
-      <w:bookmarkEnd w:id="19"/>
+      <w:bookmarkEnd w:id="18"/>
     </w:p>
     <w:p>
       <w:pPr>
@@ -10245,7 +10266,7 @@
           <w:szCs w:val="24"/>
         </w:rPr>
       </w:pPr>
-      <w:bookmarkStart w:id="20" w:name="_Toc402344410"/>
+      <w:bookmarkStart w:id="19" w:name="_Toc402344410"/>
       <w:r>
         <w:rPr>
           <w:sz w:val="24"/>
@@ -10253,52 +10274,52 @@
         </w:rPr>
         <w:t>Return</w:t>
       </w:r>
+      <w:bookmarkEnd w:id="19"/>
+    </w:p>
+    <w:p>
+      <w:pPr>
+        <w:pStyle w:val="CDBody"/>
+      </w:pPr>
+      <w:r>
+        <w:t xml:space="preserve">Clicking the </w:t>
+      </w:r>
+      <w:r>
+        <w:rPr>
+          <w:i/>
+        </w:rPr>
+        <w:t>Return</w:t>
+      </w:r>
+      <w:r>
+        <w:t xml:space="preserve"> button </w:t>
+      </w:r>
+      <w:r>
+        <w:t>will close</w:t>
+      </w:r>
+      <w:r>
+        <w:t xml:space="preserve"> the Cruise Design form, </w:t>
+      </w:r>
+      <w:r>
+        <w:t xml:space="preserve">taking you back to the previous window </w:t>
+      </w:r>
+      <w:r>
+        <w:t xml:space="preserve">with all changes being </w:t>
+      </w:r>
+      <w:r>
+        <w:t xml:space="preserve">saved </w:t>
+      </w:r>
+      <w:r>
+        <w:t>automatically.</w:t>
+      </w:r>
+    </w:p>
+    <w:p>
+      <w:pPr>
+        <w:pStyle w:val="Heading1"/>
+      </w:pPr>
+      <w:bookmarkStart w:id="20" w:name="_Toc402344411"/>
+      <w:r>
+        <w:t>Determine Additional Samples</w:t>
+      </w:r>
       <w:bookmarkEnd w:id="20"/>
-    </w:p>
-    <w:p>
-      <w:pPr>
-        <w:pStyle w:val="CDBody"/>
-      </w:pPr>
-      <w:r>
-        <w:t xml:space="preserve">Clicking the </w:t>
-      </w:r>
-      <w:r>
-        <w:rPr>
-          <w:i/>
-        </w:rPr>
-        <w:t>Return</w:t>
-      </w:r>
-      <w:r>
-        <w:t xml:space="preserve"> button </w:t>
-      </w:r>
-      <w:r>
-        <w:t>will close</w:t>
-      </w:r>
-      <w:r>
-        <w:t xml:space="preserve"> the Cruise Design form, </w:t>
-      </w:r>
-      <w:r>
-        <w:t xml:space="preserve">taking you back to the previous window </w:t>
-      </w:r>
-      <w:r>
-        <w:t xml:space="preserve">with all changes being </w:t>
-      </w:r>
-      <w:r>
-        <w:t xml:space="preserve">saved </w:t>
-      </w:r>
-      <w:r>
-        <w:t>automatically.</w:t>
-      </w:r>
-    </w:p>
-    <w:p>
-      <w:pPr>
-        <w:pStyle w:val="Heading1"/>
-      </w:pPr>
-      <w:bookmarkStart w:id="21" w:name="_Toc402344411"/>
-      <w:r>
-        <w:t>Determine Additional Samples</w:t>
-      </w:r>
-      <w:bookmarkEnd w:id="21"/>
     </w:p>
     <w:p>
       <w:pPr>
@@ -10531,7 +10552,7 @@
           <w:szCs w:val="24"/>
         </w:rPr>
       </w:pPr>
-      <w:bookmarkStart w:id="22" w:name="_Toc402344412"/>
+      <w:bookmarkStart w:id="21" w:name="_Toc402344412"/>
       <w:r>
         <w:rPr>
           <w:rFonts w:ascii="Times New Roman" w:eastAsia="Times New Roman" w:hAnsi="Times New Roman" w:cs="Times New Roman"/>
@@ -10798,6 +10819,8 @@
         </w:rPr>
         <w:t>m</w:t>
       </w:r>
+      <w:bookmarkStart w:id="22" w:name="_GoBack"/>
+      <w:bookmarkEnd w:id="22"/>
       <w:r>
         <w:rPr>
           <w:rFonts w:ascii="Times New Roman" w:eastAsia="Times New Roman" w:hAnsi="Times New Roman" w:cs="Times New Roman"/>
@@ -11200,7 +11223,7 @@
       <w:r>
         <w:t xml:space="preserve"> (Future Feature)</w:t>
       </w:r>
-      <w:bookmarkEnd w:id="22"/>
+      <w:bookmarkEnd w:id="21"/>
     </w:p>
     <w:p>
       <w:pPr>
@@ -13341,7 +13364,7 @@
 </file>
 
 <file path=customXml/itemProps1.xml><?xml version="1.0" encoding="utf-8"?>
-<ds:datastoreItem xmlns:ds="http://schemas.openxmlformats.org/officeDocument/2006/customXml" ds:itemID="{306AE0EA-3EA2-4C56-AE70-3419A50E6A7E}">
+<ds:datastoreItem xmlns:ds="http://schemas.openxmlformats.org/officeDocument/2006/customXml" ds:itemID="{910A5240-2ACD-4CF3-94F3-1E23436AFDD7}">
   <ds:schemaRefs>
     <ds:schemaRef ds:uri="http://schemas.openxmlformats.org/officeDocument/2006/bibliography"/>
   </ds:schemaRefs>

</xml_diff>